<commit_message>
Updated dev env setup instructions
</commit_message>
<xml_diff>
--- a/Setup Development Environment.docx
+++ b/Setup Development Environment.docx
@@ -23,7 +23,7 @@
           <w:szCs w:val="36"/>
           <w:u w:val="single"/>
         </w:rPr>
-        <w:t xml:space="preserve">Setup </w:t>
+        <w:t>Setup Development Environment</w:t>
       </w:r>
       <w:r>
         <w:rPr>
@@ -34,40 +34,7 @@
           <w:szCs w:val="36"/>
           <w:u w:val="single"/>
         </w:rPr>
-        <w:t>D</w:t>
-      </w:r>
-      <w:r>
-        <w:rPr>
-          <w:rFonts w:ascii="Arial Black" w:hAnsi="Arial Black"/>
-          <w:b/>
-          <w:bCs/>
-          <w:sz w:val="36"/>
-          <w:szCs w:val="36"/>
-          <w:u w:val="single"/>
-        </w:rPr>
-        <w:t xml:space="preserve">evelopment </w:t>
-      </w:r>
-      <w:r>
-        <w:rPr>
-          <w:rFonts w:ascii="Arial Black" w:hAnsi="Arial Black"/>
-          <w:b/>
-          <w:bCs/>
-          <w:sz w:val="36"/>
-          <w:szCs w:val="36"/>
-          <w:u w:val="single"/>
-        </w:rPr>
-        <w:t>E</w:t>
-      </w:r>
-      <w:r>
-        <w:rPr>
-          <w:rFonts w:ascii="Arial Black" w:hAnsi="Arial Black"/>
-          <w:b/>
-          <w:bCs/>
-          <w:sz w:val="36"/>
-          <w:szCs w:val="36"/>
-          <w:u w:val="single"/>
-        </w:rPr>
-        <w:t>nvironment</w:t>
+        <w:t xml:space="preserve"> (Windows)</w:t>
       </w:r>
     </w:p>
     <w:p>
@@ -86,7 +53,25 @@
           <w:sz w:val="24"/>
           <w:szCs w:val="24"/>
         </w:rPr>
-        <w:t>Download Apache Tomcat : (Tomcat provides a "pure Java" HTTP web server environment in which Java code can run)</w:t>
+        <w:t xml:space="preserve">Download Apache </w:t>
+      </w:r>
+      <w:r>
+        <w:rPr>
+          <w:b/>
+          <w:bCs/>
+          <w:sz w:val="24"/>
+          <w:szCs w:val="24"/>
+        </w:rPr>
+        <w:t>Tomcat:</w:t>
+      </w:r>
+      <w:r>
+        <w:rPr>
+          <w:b/>
+          <w:bCs/>
+          <w:sz w:val="24"/>
+          <w:szCs w:val="24"/>
+        </w:rPr>
+        <w:t xml:space="preserve"> (Tomcat provides a "pure Java" HTTP web server environment in which Java code can run)</w:t>
       </w:r>
     </w:p>
     <w:p>
@@ -356,7 +341,35 @@
         <w:br w:type="page"/>
       </w:r>
     </w:p>
-    <w:p/>
+    <w:p>
+      <w:pPr>
+        <w:rPr>
+          <w:b/>
+          <w:bCs/>
+          <w:sz w:val="24"/>
+          <w:szCs w:val="24"/>
+        </w:rPr>
+      </w:pPr>
+      <w:r>
+        <w:rPr>
+          <w:b/>
+          <w:bCs/>
+          <w:sz w:val="24"/>
+          <w:szCs w:val="24"/>
+        </w:rPr>
+        <w:lastRenderedPageBreak/>
+        <w:t>Stop the Tomcat service</w:t>
+      </w:r>
+      <w:r>
+        <w:rPr>
+          <w:b/>
+          <w:bCs/>
+          <w:sz w:val="24"/>
+          <w:szCs w:val="24"/>
+        </w:rPr>
+        <w:t>:</w:t>
+      </w:r>
+    </w:p>
     <w:p>
       <w:r>
         <w:t>Now go to settings on your machine -&gt; Services</w:t>
@@ -456,9 +469,9 @@
           <w:noProof/>
         </w:rPr>
         <w:drawing>
-          <wp:inline distT="0" distB="0" distL="0" distR="0" wp14:anchorId="4C672854" wp14:editId="510CF6D8">
-            <wp:extent cx="5473700" cy="2782351"/>
-            <wp:effectExtent l="0" t="0" r="0" b="0"/>
+          <wp:inline distT="0" distB="0" distL="0" distR="0" wp14:anchorId="4C672854" wp14:editId="389014E0">
+            <wp:extent cx="4946650" cy="2514445"/>
+            <wp:effectExtent l="0" t="0" r="6350" b="635"/>
             <wp:docPr id="6" name="Picture 6"/>
             <wp:cNvGraphicFramePr>
               <a:graphicFrameLocks xmlns:a="http://schemas.openxmlformats.org/drawingml/2006/main" noChangeAspect="1"/>
@@ -479,7 +492,7 @@
                   <pic:spPr>
                     <a:xfrm>
                       <a:off x="0" y="0"/>
-                      <a:ext cx="5477531" cy="2784298"/>
+                      <a:ext cx="4961634" cy="2522061"/>
                     </a:xfrm>
                     <a:prstGeom prst="rect">
                       <a:avLst/>
@@ -514,6 +527,7 @@
           <w:sz w:val="24"/>
           <w:szCs w:val="24"/>
         </w:rPr>
+        <w:lastRenderedPageBreak/>
         <w:t>Connecting Eclipse to Tomcat:</w:t>
       </w:r>
     </w:p>
@@ -997,6 +1011,21 @@
       </w:r>
     </w:p>
     <w:p/>
+    <w:p>
+      <w:pPr>
+        <w:rPr>
+          <w:b/>
+          <w:bCs/>
+        </w:rPr>
+      </w:pPr>
+      <w:r>
+        <w:rPr>
+          <w:b/>
+          <w:bCs/>
+        </w:rPr>
+        <w:t>Install MYSQL Workbench too!!!!</w:t>
+      </w:r>
+    </w:p>
     <w:p>
       <w:r>
         <w:t>Now you are good to go</w:t>
@@ -1138,6 +1167,7 @@
     <w:lsdException w:name="HTML Sample" w:semiHidden="1" w:unhideWhenUsed="1"/>
     <w:lsdException w:name="HTML Typewriter" w:semiHidden="1" w:unhideWhenUsed="1"/>
     <w:lsdException w:name="HTML Variable" w:semiHidden="1" w:unhideWhenUsed="1"/>
+    <w:lsdException w:name="Normal Table" w:semiHidden="1" w:unhideWhenUsed="1"/>
     <w:lsdException w:name="annotation subject" w:semiHidden="1" w:unhideWhenUsed="1"/>
     <w:lsdException w:name="No List" w:semiHidden="1" w:unhideWhenUsed="1"/>
     <w:lsdException w:name="Outline List 1" w:semiHidden="1" w:unhideWhenUsed="1"/>
@@ -1184,8 +1214,10 @@
     <w:lsdException w:name="Table Subtle 2" w:semiHidden="1" w:unhideWhenUsed="1"/>
     <w:lsdException w:name="Table Web 1" w:semiHidden="1" w:unhideWhenUsed="1"/>
     <w:lsdException w:name="Table Web 2" w:semiHidden="1" w:unhideWhenUsed="1"/>
+    <w:lsdException w:name="Table Web 3" w:semiHidden="1" w:unhideWhenUsed="1"/>
     <w:lsdException w:name="Balloon Text" w:semiHidden="1" w:unhideWhenUsed="1"/>
     <w:lsdException w:name="Table Grid" w:uiPriority="39"/>
+    <w:lsdException w:name="Table Theme" w:semiHidden="1" w:unhideWhenUsed="1"/>
     <w:lsdException w:name="Placeholder Text" w:semiHidden="1"/>
     <w:lsdException w:name="No Spacing" w:uiPriority="1" w:qFormat="1"/>
     <w:lsdException w:name="Light Shading" w:uiPriority="60"/>

</xml_diff>